<commit_message>
Small formatting changes to Tony's draft
</commit_message>
<xml_diff>
--- a/draft-02/manuscript/ver7/manuscript_ver7_gav.docx
+++ b/draft-02/manuscript/ver7/manuscript_ver7_gav.docx
@@ -5321,15 +5321,7 @@
         <w:t xml:space="preserve"> </w:t>
       </w:r>
       <w:r>
-        <w:t xml:space="preserve">to identify outlier points. For this </w:t>
-      </w:r>
-      <w:proofErr w:type="gramStart"/>
-      <w:r>
-        <w:t>purpose</w:t>
-      </w:r>
-      <w:proofErr w:type="gramEnd"/>
-      <w:r>
-        <w:t xml:space="preserve"> outliers </w:t>
+        <w:t xml:space="preserve">to identify outlier points. For this purpose outliers </w:t>
       </w:r>
       <w:r>
         <w:t xml:space="preserve">were defined as any </w:t>
@@ -6136,15 +6128,7 @@
         <w:t xml:space="preserve"> </w:t>
       </w:r>
       <w:r>
-        <w:t xml:space="preserve">In </w:t>
-      </w:r>
-      <w:proofErr w:type="gramStart"/>
-      <w:r>
-        <w:t>general</w:t>
-      </w:r>
-      <w:proofErr w:type="gramEnd"/>
-      <w:r>
-        <w:t xml:space="preserve"> the </w:t>
+        <w:t xml:space="preserve">In general the </w:t>
       </w:r>
       <w:r>
         <w:rPr>
@@ -9539,15 +9523,7 @@
         <w:t xml:space="preserve"> </w:t>
       </w:r>
       <w:r>
-        <w:t xml:space="preserve">whose species richness exceeds that expected </w:t>
-      </w:r>
-      <w:proofErr w:type="gramStart"/>
-      <w:r>
-        <w:t>on the basis of</w:t>
-      </w:r>
-      <w:proofErr w:type="gramEnd"/>
-      <w:r>
-        <w:t xml:space="preserve"> their underlying heterogeneities.</w:t>
+        <w:t>whose species richness exceeds that expected on the basis of their underlying heterogeneities.</w:t>
       </w:r>
       <w:r>
         <w:t xml:space="preserve"> </w:t>
@@ -9566,12 +9542,7 @@
       </w:r>
       <w:proofErr w:type="spellStart"/>
       <w:r>
-        <w:t>c</w:t>
-      </w:r>
-      <w:bookmarkStart w:id="51" w:name="_GoBack"/>
-      <w:bookmarkEnd w:id="51"/>
-      <w:r>
-        <w:t>entres</w:t>
+        <w:t>centres</w:t>
       </w:r>
       <w:proofErr w:type="spellEnd"/>
       <w:r>
@@ -9761,10 +9732,7 @@
         <w:t xml:space="preserve">urate identification and effective protection </w:t>
       </w:r>
       <w:r>
-        <w:t xml:space="preserve">of climatically- and/or hydrologically-stable </w:t>
-      </w:r>
-      <w:r>
-        <w:t xml:space="preserve">hotspots </w:t>
+        <w:t xml:space="preserve">of climatically- and/or hydrologically-stable hotspots </w:t>
       </w:r>
       <w:r>
         <w:t>must be</w:t>
@@ -9904,17 +9872,17 @@
       <w:r>
         <w:t xml:space="preserve"> et al. </w:t>
       </w:r>
-      <w:commentRangeStart w:id="52"/>
+      <w:commentRangeStart w:id="51"/>
       <w:r>
         <w:t>2018</w:t>
       </w:r>
-      <w:commentRangeEnd w:id="52"/>
+      <w:commentRangeEnd w:id="51"/>
       <w:r>
         <w:rPr>
           <w:rStyle w:val="CommentReference"/>
           <w:rFonts w:ascii="Times New Roman" w:hAnsiTheme="minorHAnsi"/>
         </w:rPr>
-        <w:commentReference w:id="52"/>
+        <w:commentReference w:id="51"/>
       </w:r>
       <w:r>
         <w:t>)</w:t>
@@ -10375,20 +10343,8 @@
         </w:rPr>
         <w:t xml:space="preserve"> the two regions.</w:t>
       </w:r>
-      <w:r>
-        <w:rPr>
-          <w:sz w:val="24"/>
-        </w:rPr>
-        <w:t xml:space="preserve"> </w:t>
-      </w:r>
-    </w:p>
-    <w:p>
-      <w:pPr>
-        <w:pStyle w:val="CommentText"/>
-        <w:rPr>
-          <w:sz w:val="24"/>
-        </w:rPr>
-      </w:pPr>
+      <w:bookmarkStart w:id="52" w:name="_GoBack"/>
+      <w:bookmarkEnd w:id="52"/>
       <w:r>
         <w:br w:type="page"/>
       </w:r>
@@ -18464,11 +18420,7 @@
     </w:p>
     <w:p>
       <w:pPr>
-        <w:pStyle w:val="Bibliography"/>
-        <w:spacing w:line="240" w:lineRule="auto"/>
-        <w:rPr>
-          <w:highlight w:val="yellow"/>
-        </w:rPr>
+        <w:pStyle w:val="BodyText"/>
       </w:pPr>
       <w:r>
         <w:t xml:space="preserve">Raster-layers (of the nine forms of environmental heterogeneity, the major axis of heterogeneity (PC1) and vascular species richness) at each of the four spatial scales and analyses in the form of R-scripts are available in the </w:t>
@@ -19013,14 +18965,7 @@
           <w:iCs/>
           <w:noProof/>
         </w:rPr>
-        <w:t>Annual Review of Ecology, Evolution, and Systematics</w:t>
-      </w:r>
-      <w:r>
-        <w:rPr>
-          <w:rFonts w:hAnsi="Times New Roman" w:cs="Times New Roman"/>
-          <w:noProof/>
-        </w:rPr>
-        <w:t xml:space="preserve">, </w:t>
+        <w:t xml:space="preserve">Annual Review of Ecology, Evolution, </w:t>
       </w:r>
       <w:r>
         <w:rPr>
@@ -19029,22 +18974,31 @@
           <w:iCs/>
           <w:noProof/>
         </w:rPr>
-        <w:t>35</w:t>
+        <w:lastRenderedPageBreak/>
+        <w:t>and Systematics</w:t>
       </w:r>
       <w:r>
         <w:rPr>
           <w:rFonts w:hAnsi="Times New Roman" w:cs="Times New Roman"/>
           <w:noProof/>
         </w:rPr>
-        <w:t xml:space="preserve">(1), 623–650. </w:t>
+        <w:t xml:space="preserve">, </w:t>
+      </w:r>
+      <w:r>
+        <w:rPr>
+          <w:rFonts w:hAnsi="Times New Roman" w:cs="Times New Roman"/>
+          <w:i/>
+          <w:iCs/>
+          <w:noProof/>
+        </w:rPr>
+        <w:t>35</w:t>
       </w:r>
       <w:r>
         <w:rPr>
           <w:rFonts w:hAnsi="Times New Roman" w:cs="Times New Roman"/>
           <w:noProof/>
         </w:rPr>
-        <w:lastRenderedPageBreak/>
-        <w:t>https://doi.org/10.1146/annurev.ecolsys.35.112202.130201</w:t>
+        <w:t>(1), 623–650. https://doi.org/10.1146/annurev.ecolsys.35.112202.130201</w:t>
       </w:r>
     </w:p>
     <w:p>
@@ -20498,8 +20452,6 @@
       <w:r>
         <w:t>Abbreviations are as follows: NDVI, normalized difference vegetation index; T, temperature; MAP, mean annual precipitation; PDQ, precipitation in the driest quarter; CEC, cation exchange capacity; C, carbon.</w:t>
       </w:r>
-    </w:p>
-    <w:p>
       <w:r>
         <w:br w:type="page"/>
       </w:r>
@@ -30976,7 +30928,6 @@
       <w:r>
         <w:rPr>
           <w:noProof/>
-          <w:highlight w:val="yellow"/>
         </w:rPr>
         <w:lastRenderedPageBreak/>
         <w:drawing>
@@ -32246,15 +32197,7 @@
         <w:annotationRef/>
       </w:r>
       <w:r>
-        <w:t xml:space="preserve">Why nominally? This should </w:t>
-      </w:r>
-      <w:proofErr w:type="gramStart"/>
-      <w:r>
-        <w:t>been</w:t>
-      </w:r>
-      <w:proofErr w:type="gramEnd"/>
-      <w:r>
-        <w:t xml:space="preserve"> informed by </w:t>
+        <w:t xml:space="preserve">Why nominally? This should been informed by </w:t>
       </w:r>
       <w:proofErr w:type="spellStart"/>
       <w:r>
@@ -32412,15 +32355,7 @@
         <w:annotationRef/>
       </w:r>
       <w:r>
-        <w:t xml:space="preserve">It is not easy to see this from Fig 2. There was some discussion about relativizing </w:t>
-      </w:r>
-      <w:proofErr w:type="gramStart"/>
-      <w:r>
-        <w:t>this</w:t>
-      </w:r>
-      <w:proofErr w:type="gramEnd"/>
-      <w:r>
-        <w:t xml:space="preserve"> but I don</w:t>
+        <w:t>It is not easy to see this from Fig 2. There was some discussion about relativizing this but I don</w:t>
       </w:r>
       <w:r>
         <w:t>’</w:t>
@@ -32862,7 +32797,7 @@
       </w:r>
     </w:p>
   </w:comment>
-  <w:comment w:id="52" w:author="Michael Cramer" w:date="2019-12-03T10:43:00Z" w:initials="MC">
+  <w:comment w:id="51" w:author="Michael Cramer" w:date="2019-12-03T10:43:00Z" w:initials="MC">
     <w:p>
       <w:pPr>
         <w:pStyle w:val="CommentText"/>
@@ -32880,15 +32815,7 @@
         <w:t>’</w:t>
       </w:r>
       <w:r>
-        <w:t xml:space="preserve">t you think that Perth requires a mention </w:t>
-      </w:r>
-      <w:proofErr w:type="gramStart"/>
-      <w:r>
-        <w:t>too.</w:t>
-      </w:r>
-      <w:proofErr w:type="gramEnd"/>
-      <w:r>
-        <w:t xml:space="preserve"> There is a different matter. It is the potential inflation of species richness by anthropogenic imports.</w:t>
+        <w:t>t you think that Perth requires a mention too. There is a different matter. It is the potential inflation of species richness by anthropogenic imports.</w:t>
       </w:r>
     </w:p>
     <w:p>
@@ -32973,15 +32900,7 @@
         <w:annotationRef/>
       </w:r>
       <w:r>
-        <w:t xml:space="preserve">What does the steeper slope at DS mean? Is it steeper in fact? </w:t>
-      </w:r>
-      <w:proofErr w:type="gramStart"/>
-      <w:r>
-        <w:t>Actually</w:t>
-      </w:r>
-      <w:proofErr w:type="gramEnd"/>
-      <w:r>
-        <w:t xml:space="preserve"> I don</w:t>
+        <w:t>What does the steeper slope at DS mean? Is it steeper in fact? Actually I don</w:t>
       </w:r>
       <w:r>
         <w:t>’</w:t>
@@ -35232,7 +35151,7 @@
       </w:pPr>
     </w:pPrDefault>
   </w:docDefaults>
-  <w:latentStyles w:defLockedState="0" w:defUIPriority="0" w:defSemiHidden="0" w:defUnhideWhenUsed="0" w:defQFormat="0" w:count="375">
+  <w:latentStyles w:defLockedState="0" w:defUIPriority="0" w:defSemiHidden="0" w:defUnhideWhenUsed="0" w:defQFormat="0" w:count="376">
     <w:lsdException w:name="Normal" w:qFormat="1"/>
     <w:lsdException w:name="heading 1" w:uiPriority="9" w:qFormat="1"/>
     <w:lsdException w:name="heading 2" w:uiPriority="9" w:qFormat="1"/>
@@ -35327,7 +35246,6 @@
     <w:lsdException w:name="HTML Sample" w:semiHidden="1" w:unhideWhenUsed="1"/>
     <w:lsdException w:name="HTML Typewriter" w:semiHidden="1" w:unhideWhenUsed="1"/>
     <w:lsdException w:name="HTML Variable" w:semiHidden="1" w:unhideWhenUsed="1"/>
-    <w:lsdException w:name="Normal Table" w:semiHidden="1" w:unhideWhenUsed="1"/>
     <w:lsdException w:name="annotation subject" w:semiHidden="1" w:unhideWhenUsed="1"/>
     <w:lsdException w:name="No List" w:semiHidden="1" w:uiPriority="99" w:unhideWhenUsed="1"/>
     <w:lsdException w:name="Outline List 1" w:semiHidden="1" w:unhideWhenUsed="1"/>
@@ -35374,9 +35292,7 @@
     <w:lsdException w:name="Table Subtle 2" w:semiHidden="1" w:unhideWhenUsed="1"/>
     <w:lsdException w:name="Table Web 1" w:semiHidden="1" w:unhideWhenUsed="1"/>
     <w:lsdException w:name="Table Web 2" w:semiHidden="1" w:unhideWhenUsed="1"/>
-    <w:lsdException w:name="Table Web 3" w:semiHidden="1" w:unhideWhenUsed="1"/>
     <w:lsdException w:name="Balloon Text" w:semiHidden="1" w:unhideWhenUsed="1"/>
-    <w:lsdException w:name="Table Theme" w:semiHidden="1" w:unhideWhenUsed="1"/>
     <w:lsdException w:name="Placeholder Text" w:semiHidden="1"/>
     <w:lsdException w:name="Light Shading"/>
     <w:lsdException w:name="Light List"/>
@@ -35397,7 +35313,6 @@
     <w:lsdException w:name="Light Grid Accent 1"/>
     <w:lsdException w:name="Medium Shading 1 Accent 1"/>
     <w:lsdException w:name="Medium Shading 2 Accent 1"/>
-    <w:lsdException w:name="Medium List 1 Accent 1"/>
     <w:lsdException w:name="Revision" w:semiHidden="1"/>
     <w:lsdException w:name="Medium List 2 Accent 1"/>
     <w:lsdException w:name="Medium Grid 1 Accent 1"/>
@@ -35476,7 +35391,6 @@
     <w:lsdException w:name="Dark List Accent 6"/>
     <w:lsdException w:name="Colorful Shading Accent 6"/>
     <w:lsdException w:name="Colorful List Accent 6"/>
-    <w:lsdException w:name="Colorful Grid Accent 6"/>
     <w:lsdException w:name="Bibliography" w:semiHidden="1" w:unhideWhenUsed="1" w:qFormat="1"/>
     <w:lsdException w:name="TOC Heading" w:semiHidden="1" w:uiPriority="39" w:unhideWhenUsed="1" w:qFormat="1"/>
     <w:lsdException w:name="Grid Table 4" w:uiPriority="49"/>
@@ -35578,6 +35492,7 @@
     <w:lsdException w:name="Smart Hyperlink" w:semiHidden="1" w:uiPriority="99" w:unhideWhenUsed="1"/>
     <w:lsdException w:name="Hashtag" w:semiHidden="1" w:uiPriority="99" w:unhideWhenUsed="1"/>
     <w:lsdException w:name="Unresolved Mention" w:semiHidden="1" w:uiPriority="99" w:unhideWhenUsed="1"/>
+    <w:lsdException w:name="Smart Link" w:semiHidden="1" w:uiPriority="99" w:unhideWhenUsed="1"/>
   </w:latentStyles>
   <w:style w:type="paragraph" w:default="1" w:styleId="Normal">
     <w:name w:val="Normal"/>
@@ -36956,7 +36871,7 @@
 </file>
 
 <file path=customXml/itemProps1.xml><?xml version="1.0" encoding="utf-8"?>
-<ds:datastoreItem xmlns:ds="http://schemas.openxmlformats.org/officeDocument/2006/customXml" ds:itemID="{60E6A394-2704-410A-9B24-D4A4FED3647C}">
+<ds:datastoreItem xmlns:ds="http://schemas.openxmlformats.org/officeDocument/2006/customXml" ds:itemID="{61B13066-C9C4-3841-999B-82FA8FF94DE3}">
   <ds:schemaRefs>
     <ds:schemaRef ds:uri="http://schemas.openxmlformats.org/officeDocument/2006/bibliography"/>
   </ds:schemaRefs>

</xml_diff>